<commit_message>
Added & modified the screenshots for documentation.
</commit_message>
<xml_diff>
--- a/Documentation.docx
+++ b/Documentation.docx
@@ -239,7 +239,7 @@
               </wp:anchor>
             </w:drawing>
           </mc:Choice>
-          <mc:Fallback xmlns:w16se="http://schemas.microsoft.com/office/word/2015/wordml/symex" xmlns:w15="http://schemas.microsoft.com/office/word/2012/wordml" xmlns:cx1="http://schemas.microsoft.com/office/drawing/2015/9/8/chartex" xmlns:cx="http://schemas.microsoft.com/office/drawing/2014/chartex">
+          <mc:Fallback xmlns:cx="http://schemas.microsoft.com/office/drawing/2014/chartex" xmlns:cx1="http://schemas.microsoft.com/office/drawing/2015/9/8/chartex" xmlns:w15="http://schemas.microsoft.com/office/word/2012/wordml" xmlns:w16se="http://schemas.microsoft.com/office/word/2015/wordml/symex">
             <w:pict>
               <v:shapetype w14:anchorId="0152DD2A" id="_x0000_t202" coordsize="21600,21600" o:spt="202" path="m,l,21600r21600,l21600,xe">
                 <v:stroke joinstyle="miter"/>
@@ -1340,6 +1340,302 @@
     </w:p>
     <w:p>
       <w:pPr>
+        <w:ind w:firstLine="720"/>
+        <w:rPr>
+          <w:b/>
+          <w:sz w:val="22"/>
+        </w:rPr>
+      </w:pPr>
+      <w:r>
+        <w:rPr>
+          <w:b/>
+          <w:sz w:val="22"/>
+        </w:rPr>
+        <w:t>Screenshots:</w:t>
+      </w:r>
+      <w:r>
+        <w:rPr>
+          <w:b/>
+          <w:sz w:val="22"/>
+        </w:rPr>
+        <w:pict>
+          <v:shape id="_x0000_i1025" type="#_x0000_t75" style="width:467.25pt;height:218.25pt">
+            <v:imagedata r:id="rId8" o:title="home"/>
+          </v:shape>
+        </w:pict>
+      </w:r>
+      <w:r>
+        <w:rPr>
+          <w:b/>
+          <w:sz w:val="22"/>
+        </w:rPr>
+        <w:t xml:space="preserve"> </w:t>
+      </w:r>
+      <w:bookmarkStart w:id="0" w:name="_GoBack"/>
+      <w:r>
+        <w:rPr>
+          <w:b/>
+          <w:noProof/>
+          <w:sz w:val="22"/>
+          <w:lang w:val="en-PH" w:eastAsia="en-PH"/>
+        </w:rPr>
+        <w:lastRenderedPageBreak/>
+        <w:drawing>
+          <wp:inline distT="0" distB="0" distL="0" distR="0" wp14:anchorId="3A863B35" wp14:editId="4A9A245D">
+            <wp:extent cx="5934075" cy="2505075"/>
+            <wp:effectExtent l="0" t="0" r="9525" b="9525"/>
+            <wp:docPr id="3" name="Picture 3" descr="C:\Users\s326lab\AppData\Local\Microsoft\Windows\INetCache\Content.Word\RegistrationFrom.png"/>
+            <wp:cNvGraphicFramePr>
+              <a:graphicFrameLocks xmlns:a="http://schemas.openxmlformats.org/drawingml/2006/main" noChangeAspect="1"/>
+            </wp:cNvGraphicFramePr>
+            <a:graphic xmlns:a="http://schemas.openxmlformats.org/drawingml/2006/main">
+              <a:graphicData uri="http://schemas.openxmlformats.org/drawingml/2006/picture">
+                <pic:pic xmlns:pic="http://schemas.openxmlformats.org/drawingml/2006/picture">
+                  <pic:nvPicPr>
+                    <pic:cNvPr id="0" name="Picture 21" descr="C:\Users\s326lab\AppData\Local\Microsoft\Windows\INetCache\Content.Word\RegistrationFrom.png"/>
+                    <pic:cNvPicPr>
+                      <a:picLocks noChangeAspect="1" noChangeArrowheads="1"/>
+                    </pic:cNvPicPr>
+                  </pic:nvPicPr>
+                  <pic:blipFill>
+                    <a:blip r:embed="rId9" cstate="print">
+                      <a:extLst>
+                        <a:ext uri="{28A0092B-C50C-407E-A947-70E740481C1C}">
+                          <a14:useLocalDpi xmlns:a14="http://schemas.microsoft.com/office/drawing/2010/main" val="0"/>
+                        </a:ext>
+                      </a:extLst>
+                    </a:blip>
+                    <a:srcRect/>
+                    <a:stretch>
+                      <a:fillRect/>
+                    </a:stretch>
+                  </pic:blipFill>
+                  <pic:spPr bwMode="auto">
+                    <a:xfrm>
+                      <a:off x="0" y="0"/>
+                      <a:ext cx="5934075" cy="2505075"/>
+                    </a:xfrm>
+                    <a:prstGeom prst="rect">
+                      <a:avLst/>
+                    </a:prstGeom>
+                    <a:noFill/>
+                    <a:ln>
+                      <a:noFill/>
+                    </a:ln>
+                  </pic:spPr>
+                </pic:pic>
+              </a:graphicData>
+            </a:graphic>
+          </wp:inline>
+        </w:drawing>
+      </w:r>
+      <w:bookmarkEnd w:id="0"/>
+      <w:r>
+        <w:rPr>
+          <w:b/>
+          <w:noProof/>
+          <w:sz w:val="22"/>
+          <w:lang w:val="en-PH" w:eastAsia="en-PH"/>
+        </w:rPr>
+        <w:drawing>
+          <wp:inline distT="0" distB="0" distL="0" distR="0" wp14:anchorId="6CC275AC" wp14:editId="7B293C25">
+            <wp:extent cx="5934075" cy="2781300"/>
+            <wp:effectExtent l="0" t="0" r="9525" b="0"/>
+            <wp:docPr id="4" name="Picture 4" descr="C:\Users\s326lab\AppData\Local\Microsoft\Windows\INetCache\Content.Word\Dashboard.png"/>
+            <wp:cNvGraphicFramePr>
+              <a:graphicFrameLocks xmlns:a="http://schemas.openxmlformats.org/drawingml/2006/main" noChangeAspect="1"/>
+            </wp:cNvGraphicFramePr>
+            <a:graphic xmlns:a="http://schemas.openxmlformats.org/drawingml/2006/main">
+              <a:graphicData uri="http://schemas.openxmlformats.org/drawingml/2006/picture">
+                <pic:pic xmlns:pic="http://schemas.openxmlformats.org/drawingml/2006/picture">
+                  <pic:nvPicPr>
+                    <pic:cNvPr id="0" name="Picture 27" descr="C:\Users\s326lab\AppData\Local\Microsoft\Windows\INetCache\Content.Word\Dashboard.png"/>
+                    <pic:cNvPicPr>
+                      <a:picLocks noChangeAspect="1" noChangeArrowheads="1"/>
+                    </pic:cNvPicPr>
+                  </pic:nvPicPr>
+                  <pic:blipFill>
+                    <a:blip r:embed="rId10">
+                      <a:extLst>
+                        <a:ext uri="{28A0092B-C50C-407E-A947-70E740481C1C}">
+                          <a14:useLocalDpi xmlns:a14="http://schemas.microsoft.com/office/drawing/2010/main" val="0"/>
+                        </a:ext>
+                      </a:extLst>
+                    </a:blip>
+                    <a:srcRect/>
+                    <a:stretch>
+                      <a:fillRect/>
+                    </a:stretch>
+                  </pic:blipFill>
+                  <pic:spPr bwMode="auto">
+                    <a:xfrm>
+                      <a:off x="0" y="0"/>
+                      <a:ext cx="5934075" cy="2781300"/>
+                    </a:xfrm>
+                    <a:prstGeom prst="rect">
+                      <a:avLst/>
+                    </a:prstGeom>
+                    <a:noFill/>
+                    <a:ln>
+                      <a:noFill/>
+                    </a:ln>
+                  </pic:spPr>
+                </pic:pic>
+              </a:graphicData>
+            </a:graphic>
+          </wp:inline>
+        </w:drawing>
+      </w:r>
+      <w:r>
+        <w:rPr>
+          <w:b/>
+          <w:sz w:val="22"/>
+        </w:rPr>
+        <w:pict>
+          <v:shape id="_x0000_i1026" type="#_x0000_t75" style="width:467.25pt;height:219pt">
+            <v:imagedata r:id="rId11" o:title="ManageUsers"/>
+          </v:shape>
+        </w:pict>
+      </w:r>
+      <w:r>
+        <w:rPr>
+          <w:b/>
+          <w:sz w:val="22"/>
+        </w:rPr>
+        <w:t xml:space="preserve"> </w:t>
+      </w:r>
+      <w:r>
+        <w:rPr>
+          <w:b/>
+          <w:sz w:val="22"/>
+        </w:rPr>
+        <w:lastRenderedPageBreak/>
+        <w:pict>
+          <v:shape id="_x0000_i1027" type="#_x0000_t75" style="width:467.25pt;height:189.75pt">
+            <v:imagedata r:id="rId12" o:title="Users"/>
+          </v:shape>
+        </w:pict>
+      </w:r>
+      <w:r>
+        <w:rPr>
+          <w:b/>
+          <w:sz w:val="22"/>
+        </w:rPr>
+        <w:pict>
+          <v:shape id="_x0000_i1028" type="#_x0000_t75" style="width:467.25pt;height:180pt">
+            <v:imagedata r:id="rId13" o:title="ViewRequests"/>
+          </v:shape>
+        </w:pict>
+      </w:r>
+      <w:r>
+        <w:rPr>
+          <w:b/>
+          <w:noProof/>
+          <w:sz w:val="22"/>
+          <w:lang w:val="en-PH" w:eastAsia="en-PH"/>
+        </w:rPr>
+        <w:drawing>
+          <wp:inline distT="0" distB="0" distL="0" distR="0" wp14:anchorId="3E99DA72" wp14:editId="2F5E16FD">
+            <wp:extent cx="5934075" cy="2409825"/>
+            <wp:effectExtent l="0" t="0" r="9525" b="9525"/>
+            <wp:docPr id="2" name="Picture 2" descr="C:\Users\s326lab\AppData\Local\Microsoft\Windows\INetCache\Content.Word\Notifications.png"/>
+            <wp:cNvGraphicFramePr>
+              <a:graphicFrameLocks xmlns:a="http://schemas.openxmlformats.org/drawingml/2006/main" noChangeAspect="1"/>
+            </wp:cNvGraphicFramePr>
+            <a:graphic xmlns:a="http://schemas.openxmlformats.org/drawingml/2006/main">
+              <a:graphicData uri="http://schemas.openxmlformats.org/drawingml/2006/picture">
+                <pic:pic xmlns:pic="http://schemas.openxmlformats.org/drawingml/2006/picture">
+                  <pic:nvPicPr>
+                    <pic:cNvPr id="0" name="Picture 13" descr="C:\Users\s326lab\AppData\Local\Microsoft\Windows\INetCache\Content.Word\Notifications.png"/>
+                    <pic:cNvPicPr>
+                      <a:picLocks noChangeAspect="1" noChangeArrowheads="1"/>
+                    </pic:cNvPicPr>
+                  </pic:nvPicPr>
+                  <pic:blipFill>
+                    <a:blip r:embed="rId14">
+                      <a:extLst>
+                        <a:ext uri="{28A0092B-C50C-407E-A947-70E740481C1C}">
+                          <a14:useLocalDpi xmlns:a14="http://schemas.microsoft.com/office/drawing/2010/main" val="0"/>
+                        </a:ext>
+                      </a:extLst>
+                    </a:blip>
+                    <a:srcRect/>
+                    <a:stretch>
+                      <a:fillRect/>
+                    </a:stretch>
+                  </pic:blipFill>
+                  <pic:spPr bwMode="auto">
+                    <a:xfrm>
+                      <a:off x="0" y="0"/>
+                      <a:ext cx="5934075" cy="2409825"/>
+                    </a:xfrm>
+                    <a:prstGeom prst="rect">
+                      <a:avLst/>
+                    </a:prstGeom>
+                    <a:noFill/>
+                    <a:ln>
+                      <a:noFill/>
+                    </a:ln>
+                  </pic:spPr>
+                </pic:pic>
+              </a:graphicData>
+            </a:graphic>
+          </wp:inline>
+        </w:drawing>
+      </w:r>
+      <w:r>
+        <w:rPr>
+          <w:b/>
+          <w:sz w:val="22"/>
+        </w:rPr>
+        <w:lastRenderedPageBreak/>
+        <w:pict>
+          <v:shape id="_x0000_i1029" type="#_x0000_t75" style="width:468pt;height:195pt">
+            <v:imagedata r:id="rId15" o:title="ViewTransac"/>
+          </v:shape>
+        </w:pict>
+      </w:r>
+      <w:r>
+        <w:rPr>
+          <w:b/>
+          <w:sz w:val="22"/>
+        </w:rPr>
+        <w:pict>
+          <v:shape id="_x0000_i1030" type="#_x0000_t75" style="width:468pt;height:199.5pt">
+            <v:imagedata r:id="rId16" o:title="Feedbacks"/>
+          </v:shape>
+        </w:pict>
+      </w:r>
+    </w:p>
+    <w:p>
+      <w:pPr>
+        <w:ind w:firstLine="720"/>
+        <w:rPr>
+          <w:b/>
+          <w:sz w:val="22"/>
+        </w:rPr>
+      </w:pPr>
+    </w:p>
+    <w:p>
+      <w:pPr>
+        <w:ind w:firstLine="720"/>
+        <w:rPr>
+          <w:b/>
+          <w:sz w:val="22"/>
+        </w:rPr>
+      </w:pPr>
+    </w:p>
+    <w:p>
+      <w:pPr>
+        <w:ind w:firstLine="720"/>
+        <w:rPr>
+          <w:b/>
+          <w:sz w:val="22"/>
+        </w:rPr>
+      </w:pPr>
+    </w:p>
+    <w:p>
+      <w:pPr>
         <w:rPr>
           <w:b/>
           <w:sz w:val="24"/>
@@ -1546,6 +1842,7 @@
           <w:b/>
           <w:sz w:val="24"/>
         </w:rPr>
+        <w:lastRenderedPageBreak/>
         <w:t>CUSTOMER MODULE</w:t>
       </w:r>
     </w:p>
@@ -1615,7 +1912,6 @@
         <w:rPr>
           <w:sz w:val="22"/>
         </w:rPr>
-        <w:lastRenderedPageBreak/>
         <w:t>Bootstrap</w:t>
       </w:r>
     </w:p>
@@ -1636,8 +1932,6 @@
         </w:rPr>
         <w:t>Used Framework</w:t>
       </w:r>
-      <w:bookmarkStart w:id="0" w:name="_GoBack"/>
-      <w:bookmarkEnd w:id="0"/>
     </w:p>
     <w:p>
       <w:pPr>
@@ -2709,6 +3003,7 @@
               <w:rPr>
                 <w:sz w:val="22"/>
               </w:rPr>
+              <w:lastRenderedPageBreak/>
               <w:t>MARFIL, MARVIE YUKI E.</w:t>
             </w:r>
           </w:p>
@@ -2769,7 +3064,6 @@
               <w:rPr>
                 <w:sz w:val="22"/>
               </w:rPr>
-              <w:lastRenderedPageBreak/>
               <w:t>PAGAYONAN, ELIJAH C</w:t>
             </w:r>
             <w:r>
@@ -4684,6 +4978,36 @@
       </w:tblCellMar>
     </w:tblPr>
   </w:style>
+  <w:style w:type="paragraph" w:styleId="BalloonText">
+    <w:name w:val="Balloon Text"/>
+    <w:basedOn w:val="Normal"/>
+    <w:link w:val="BalloonTextChar"/>
+    <w:uiPriority w:val="99"/>
+    <w:semiHidden/>
+    <w:unhideWhenUsed/>
+    <w:rsid w:val="00D73300"/>
+    <w:pPr>
+      <w:spacing w:after="0" w:line="240" w:lineRule="auto"/>
+    </w:pPr>
+    <w:rPr>
+      <w:rFonts w:ascii="Tahoma" w:hAnsi="Tahoma" w:cs="Tahoma"/>
+      <w:sz w:val="16"/>
+      <w:szCs w:val="16"/>
+    </w:rPr>
+  </w:style>
+  <w:style w:type="character" w:customStyle="1" w:styleId="BalloonTextChar">
+    <w:name w:val="Balloon Text Char"/>
+    <w:basedOn w:val="DefaultParagraphFont"/>
+    <w:link w:val="BalloonText"/>
+    <w:uiPriority w:val="99"/>
+    <w:semiHidden/>
+    <w:rsid w:val="00D73300"/>
+    <w:rPr>
+      <w:rFonts w:ascii="Tahoma" w:hAnsi="Tahoma" w:cs="Tahoma"/>
+      <w:sz w:val="16"/>
+      <w:szCs w:val="16"/>
+    </w:rPr>
+  </w:style>
 </w:styles>
 </file>
 
@@ -5495,6 +5819,36 @@
         <w:right w:w="108" w:type="dxa"/>
       </w:tblCellMar>
     </w:tblPr>
+  </w:style>
+  <w:style w:type="paragraph" w:styleId="BalloonText">
+    <w:name w:val="Balloon Text"/>
+    <w:basedOn w:val="Normal"/>
+    <w:link w:val="BalloonTextChar"/>
+    <w:uiPriority w:val="99"/>
+    <w:semiHidden/>
+    <w:unhideWhenUsed/>
+    <w:rsid w:val="00D73300"/>
+    <w:pPr>
+      <w:spacing w:after="0" w:line="240" w:lineRule="auto"/>
+    </w:pPr>
+    <w:rPr>
+      <w:rFonts w:ascii="Tahoma" w:hAnsi="Tahoma" w:cs="Tahoma"/>
+      <w:sz w:val="16"/>
+      <w:szCs w:val="16"/>
+    </w:rPr>
+  </w:style>
+  <w:style w:type="character" w:customStyle="1" w:styleId="BalloonTextChar">
+    <w:name w:val="Balloon Text Char"/>
+    <w:basedOn w:val="DefaultParagraphFont"/>
+    <w:link w:val="BalloonText"/>
+    <w:uiPriority w:val="99"/>
+    <w:semiHidden/>
+    <w:rsid w:val="00D73300"/>
+    <w:rPr>
+      <w:rFonts w:ascii="Tahoma" w:hAnsi="Tahoma" w:cs="Tahoma"/>
+      <w:sz w:val="16"/>
+      <w:szCs w:val="16"/>
+    </w:rPr>
   </w:style>
 </w:styles>
 </file>
@@ -5754,7 +6108,7 @@
   <a:extraClrSchemeLst/>
   <a:extLst>
     <a:ext uri="{05A4C25C-085E-4340-85A3-A5531E510DB2}">
-      <thm15:themeFamily xmlns:thm15="http://schemas.microsoft.com/office/thememl/2012/main" xmlns="" name="Office Theme" id="{62F939B6-93AF-4DB8-9C6B-D6C7DFDC589F}" vid="{4A3C46E8-61CC-4603-A589-7422A47A8E4A}"/>
+      <thm15:themeFamily xmlns="" xmlns:thm15="http://schemas.microsoft.com/office/thememl/2012/main" name="Office Theme" id="{62F939B6-93AF-4DB8-9C6B-D6C7DFDC589F}" vid="{4A3C46E8-61CC-4603-A589-7422A47A8E4A}"/>
     </a:ext>
   </a:extLst>
 </a:theme>
@@ -5765,7 +6119,7 @@
 </file>
 
 <file path=customXml/itemProps1.xml><?xml version="1.0" encoding="utf-8"?>
-<ds:datastoreItem xmlns:ds="http://schemas.openxmlformats.org/officeDocument/2006/customXml" ds:itemID="{B986CCC4-61C8-4E0E-94A6-AF9648C8145E}">
+<ds:datastoreItem xmlns:ds="http://schemas.openxmlformats.org/officeDocument/2006/customXml" ds:itemID="{11515AB5-4201-42E2-A8DF-700491B29947}">
   <ds:schemaRefs>
     <ds:schemaRef ds:uri="http://schemas.openxmlformats.org/officeDocument/2006/bibliography"/>
   </ds:schemaRefs>

</xml_diff>